<commit_message>
gui quyen bao cao
</commit_message>
<xml_diff>
--- a/progress-report/bao cao tien do.docx
+++ b/progress-report/bao cao tien do.docx
@@ -140,71 +140,102 @@
         </w:rPr>
         <w:t>Nội dung công việc đã thực hiện:</w:t>
       </w:r>
+    </w:p>
+    <w:p>
+      <w:pPr>
+        <w:rPr>
+          <w:rFonts w:hint="default" w:asciiTheme="minorAscii" w:hAnsiTheme="minorAscii"/>
+          <w:bCs/>
+          <w:sz w:val="26"/>
+          <w:szCs w:val="26"/>
+          <w:lang w:val="vi-VN"/>
+        </w:rPr>
+      </w:pPr>
+      <w:r>
+        <w:rPr>
+          <w:rFonts w:hint="default" w:asciiTheme="minorAscii" w:hAnsiTheme="minorAscii"/>
+          <w:bCs/>
+          <w:sz w:val="26"/>
+          <w:szCs w:val="26"/>
+          <w:lang w:val="vi-VN"/>
+        </w:rPr>
+        <w:t>- Đã hoàn thành đề cương chi tiết cho đề tài.</w:t>
+      </w:r>
+    </w:p>
+    <w:p>
+      <w:pPr>
+        <w:rPr>
+          <w:rFonts w:hint="default" w:asciiTheme="minorAscii" w:hAnsiTheme="minorAscii"/>
+          <w:bCs/>
+          <w:sz w:val="26"/>
+          <w:szCs w:val="26"/>
+          <w:lang w:val="vi-VN"/>
+        </w:rPr>
+      </w:pPr>
+      <w:r>
+        <w:rPr>
+          <w:rFonts w:hint="default" w:asciiTheme="minorAscii" w:hAnsiTheme="minorAscii"/>
+          <w:bCs/>
+          <w:sz w:val="26"/>
+          <w:szCs w:val="26"/>
+          <w:lang w:val="vi-VN"/>
+        </w:rPr>
+        <w:t>- Tìm hiểu thông tin về đề tài ngôn ngữ, công cụ,...</w:t>
+      </w:r>
+    </w:p>
+    <w:p>
+      <w:pPr>
+        <w:rPr>
+          <w:rFonts w:hint="default" w:asciiTheme="minorAscii" w:hAnsiTheme="minorAscii"/>
+          <w:bCs/>
+          <w:sz w:val="26"/>
+          <w:szCs w:val="26"/>
+          <w:lang w:val="vi-VN"/>
+        </w:rPr>
+      </w:pPr>
+      <w:r>
+        <w:rPr>
+          <w:rFonts w:hint="default" w:asciiTheme="minorAscii" w:hAnsiTheme="minorAscii"/>
+          <w:bCs/>
+          <w:sz w:val="26"/>
+          <w:szCs w:val="26"/>
+          <w:lang w:val="vi-VN"/>
+        </w:rPr>
+        <w:t>- Xây dựng giao diện cho trang web.</w:t>
+      </w:r>
+    </w:p>
+    <w:p>
+      <w:pPr>
+        <w:rPr>
+          <w:rFonts w:hint="default" w:asciiTheme="minorAscii" w:hAnsiTheme="minorAscii"/>
+          <w:bCs/>
+          <w:sz w:val="26"/>
+          <w:szCs w:val="26"/>
+          <w:lang w:val="vi-VN"/>
+        </w:rPr>
+      </w:pPr>
+      <w:r>
+        <w:rPr>
+          <w:rFonts w:hint="default" w:asciiTheme="minorAscii" w:hAnsiTheme="minorAscii"/>
+          <w:bCs/>
+          <w:sz w:val="26"/>
+          <w:szCs w:val="26"/>
+          <w:lang w:val="en-US"/>
+        </w:rPr>
+        <w:t xml:space="preserve">- </w:t>
+      </w:r>
+      <w:r>
+        <w:rPr>
+          <w:rFonts w:hint="default" w:asciiTheme="minorAscii" w:hAnsiTheme="minorAscii"/>
+          <w:bCs/>
+          <w:sz w:val="26"/>
+          <w:szCs w:val="26"/>
+          <w:lang w:val="vi-VN"/>
+        </w:rPr>
+        <w:t>Hoàn thành phần lý thuyết trong báo cáo</w:t>
+      </w:r>
       <w:bookmarkStart w:id="0" w:name="_GoBack"/>
       <w:bookmarkEnd w:id="0"/>
-    </w:p>
-    <w:p>
-      <w:pPr>
-        <w:rPr>
-          <w:rFonts w:hint="default" w:asciiTheme="minorAscii" w:hAnsiTheme="minorAscii"/>
-          <w:bCs/>
-          <w:sz w:val="26"/>
-          <w:szCs w:val="26"/>
-          <w:lang w:val="vi-VN"/>
-        </w:rPr>
-      </w:pPr>
-      <w:r>
-        <w:rPr>
-          <w:rFonts w:hint="default" w:asciiTheme="minorAscii" w:hAnsiTheme="minorAscii"/>
-          <w:bCs/>
-          <w:sz w:val="26"/>
-          <w:szCs w:val="26"/>
-          <w:lang w:val="vi-VN"/>
-        </w:rPr>
-        <w:t>- Đã hoàn thành đề cương chi tiết cho đề tài.</w:t>
-      </w:r>
-    </w:p>
-    <w:p>
-      <w:pPr>
-        <w:rPr>
-          <w:rFonts w:hint="default" w:asciiTheme="minorAscii" w:hAnsiTheme="minorAscii"/>
-          <w:bCs/>
-          <w:sz w:val="26"/>
-          <w:szCs w:val="26"/>
-          <w:lang w:val="vi-VN"/>
-        </w:rPr>
-      </w:pPr>
-      <w:r>
-        <w:rPr>
-          <w:rFonts w:hint="default" w:asciiTheme="minorAscii" w:hAnsiTheme="minorAscii"/>
-          <w:bCs/>
-          <w:sz w:val="26"/>
-          <w:szCs w:val="26"/>
-          <w:lang w:val="vi-VN"/>
-        </w:rPr>
-        <w:t>- Tìm hiểu thông tin về đề tài ngôn ngữ, công cụ,...</w:t>
-      </w:r>
-    </w:p>
-    <w:p>
-      <w:pPr>
-        <w:rPr>
-          <w:rFonts w:hint="default" w:asciiTheme="minorAscii" w:hAnsiTheme="minorAscii"/>
-          <w:bCs/>
-          <w:sz w:val="26"/>
-          <w:szCs w:val="26"/>
-          <w:lang w:val="vi-VN"/>
-        </w:rPr>
-      </w:pPr>
-      <w:r>
-        <w:rPr>
-          <w:rFonts w:hint="default" w:asciiTheme="minorAscii" w:hAnsiTheme="minorAscii"/>
-          <w:bCs/>
-          <w:sz w:val="26"/>
-          <w:szCs w:val="26"/>
-          <w:lang w:val="vi-VN"/>
-        </w:rPr>
-        <w:t>- Xây dựng giao diện cho trang web.</w:t>
-      </w:r>
     </w:p>
     <w:p>
       <w:pPr>

</xml_diff>

<commit_message>
nop file bao cao
</commit_message>
<xml_diff>
--- a/progress-report/bao cao tien do.docx
+++ b/progress-report/bao cao tien do.docx
@@ -17,101 +17,120 @@
           <w:szCs w:val="28"/>
           <w:lang w:val="vi-VN"/>
         </w:rPr>
-        <w:t>BÁO CÁO TI</w:t>
-      </w:r>
-      <w:r>
-        <w:rPr>
-          <w:sz w:val="28"/>
-          <w:szCs w:val="28"/>
+        <w:t>BÁO CÁO TIẾN ĐỘ THỰC HIỆN ĐỒ ÁN</w:t>
+      </w:r>
+    </w:p>
+    <w:p>
+      <w:pPr>
+        <w:rPr>
+          <w:sz w:val="26"/>
+          <w:szCs w:val="26"/>
           <w:lang w:val="vi-VN"/>
         </w:rPr>
-        <w:t>Ế</w:t>
-      </w:r>
-      <w:r>
-        <w:rPr>
-          <w:sz w:val="28"/>
-          <w:szCs w:val="28"/>
+      </w:pPr>
+    </w:p>
+    <w:p>
+      <w:pPr>
+        <w:rPr>
+          <w:sz w:val="26"/>
+          <w:szCs w:val="26"/>
           <w:lang w:val="vi-VN"/>
         </w:rPr>
-        <w:t>N Đ</w:t>
-      </w:r>
-      <w:r>
-        <w:rPr>
-          <w:sz w:val="28"/>
-          <w:szCs w:val="28"/>
+      </w:pPr>
+      <w:r>
+        <w:rPr>
+          <w:sz w:val="26"/>
+          <w:szCs w:val="26"/>
           <w:lang w:val="vi-VN"/>
         </w:rPr>
-        <w:t>Ộ</w:t>
-      </w:r>
-      <w:r>
-        <w:rPr>
-          <w:sz w:val="28"/>
-          <w:szCs w:val="28"/>
+        <w:t>Họ tên SV: Võ Trọng Nghĩa</w:t>
+      </w:r>
+    </w:p>
+    <w:p>
+      <w:pPr>
+        <w:rPr>
+          <w:sz w:val="26"/>
+          <w:szCs w:val="26"/>
           <w:lang w:val="vi-VN"/>
         </w:rPr>
-        <w:t xml:space="preserve"> TH</w:t>
-      </w:r>
-      <w:r>
-        <w:rPr>
-          <w:sz w:val="28"/>
-          <w:szCs w:val="28"/>
+      </w:pPr>
+      <w:r>
+        <w:rPr>
+          <w:sz w:val="26"/>
+          <w:szCs w:val="26"/>
           <w:lang w:val="vi-VN"/>
         </w:rPr>
-        <w:t>Ự</w:t>
-      </w:r>
-      <w:r>
-        <w:rPr>
-          <w:sz w:val="28"/>
-          <w:szCs w:val="28"/>
+        <w:t>Lớp : DA21TTC</w:t>
+      </w:r>
+    </w:p>
+    <w:p>
+      <w:pPr>
+        <w:rPr>
+          <w:bCs/>
+          <w:sz w:val="26"/>
+          <w:szCs w:val="26"/>
           <w:lang w:val="vi-VN"/>
         </w:rPr>
-        <w:t>C HI</w:t>
-      </w:r>
-      <w:r>
-        <w:rPr>
-          <w:sz w:val="28"/>
-          <w:szCs w:val="28"/>
+      </w:pPr>
+      <w:r>
+        <w:rPr>
+          <w:sz w:val="26"/>
+          <w:szCs w:val="26"/>
           <w:lang w:val="vi-VN"/>
         </w:rPr>
-        <w:t>Ệ</w:t>
-      </w:r>
-      <w:r>
-        <w:rPr>
-          <w:sz w:val="28"/>
-          <w:szCs w:val="28"/>
+        <w:t xml:space="preserve">Tên đề tài: </w:t>
+      </w:r>
+      <w:r>
+        <w:rPr>
+          <w:b/>
+          <w:sz w:val="26"/>
+          <w:szCs w:val="26"/>
+        </w:rPr>
+        <w:t xml:space="preserve"> </w:t>
+      </w:r>
+      <w:r>
+        <w:rPr>
+          <w:bCs/>
+          <w:sz w:val="26"/>
+          <w:szCs w:val="26"/>
           <w:lang w:val="vi-VN"/>
         </w:rPr>
-        <w:t>N Đ</w:t>
-      </w:r>
-      <w:r>
-        <w:rPr>
-          <w:sz w:val="28"/>
-          <w:szCs w:val="28"/>
+        <w:t>Xây dựng cơ sở dữ liệu về công tác quản lý công đoàn viên của Trường Đại học Trà Vinh</w:t>
+      </w:r>
+    </w:p>
+    <w:p>
+      <w:pPr>
+        <w:rPr>
+          <w:bCs/>
+          <w:sz w:val="26"/>
+          <w:szCs w:val="26"/>
           <w:lang w:val="vi-VN"/>
         </w:rPr>
-        <w:t>Ồ</w:t>
-      </w:r>
-      <w:r>
-        <w:rPr>
-          <w:sz w:val="28"/>
-          <w:szCs w:val="28"/>
+      </w:pPr>
+    </w:p>
+    <w:p>
+      <w:pPr>
+        <w:rPr>
+          <w:bCs/>
+          <w:sz w:val="26"/>
+          <w:szCs w:val="26"/>
           <w:lang w:val="vi-VN"/>
         </w:rPr>
-        <w:t xml:space="preserve"> ÁN</w:t>
-      </w:r>
-    </w:p>
-    <w:p>
-      <w:pPr>
-        <w:rPr>
+      </w:pPr>
+      <w:r>
+        <w:rPr>
+          <w:bCs/>
           <w:sz w:val="26"/>
           <w:szCs w:val="26"/>
           <w:lang w:val="vi-VN"/>
         </w:rPr>
-      </w:pPr>
-    </w:p>
-    <w:p>
-      <w:pPr>
-        <w:rPr>
+        <w:t>Nội dung công việc đã thực hiện:</w:t>
+      </w:r>
+    </w:p>
+    <w:p>
+      <w:pPr>
+        <w:rPr>
+          <w:bCs/>
           <w:sz w:val="26"/>
           <w:szCs w:val="26"/>
           <w:lang w:val="vi-VN"/>
@@ -119,426 +138,11 @@
       </w:pPr>
       <w:r>
         <w:rPr>
+          <w:bCs/>
           <w:sz w:val="26"/>
           <w:szCs w:val="26"/>
           <w:lang w:val="vi-VN"/>
         </w:rPr>
-        <w:t>H</w:t>
-      </w:r>
-      <w:r>
-        <w:rPr>
-          <w:sz w:val="26"/>
-          <w:szCs w:val="26"/>
-          <w:lang w:val="vi-VN"/>
-        </w:rPr>
-        <w:t>ọ</w:t>
-      </w:r>
-      <w:r>
-        <w:rPr>
-          <w:sz w:val="26"/>
-          <w:szCs w:val="26"/>
-          <w:lang w:val="vi-VN"/>
-        </w:rPr>
-        <w:t xml:space="preserve"> tên SV: Võ Tr</w:t>
-      </w:r>
-      <w:r>
-        <w:rPr>
-          <w:sz w:val="26"/>
-          <w:szCs w:val="26"/>
-          <w:lang w:val="vi-VN"/>
-        </w:rPr>
-        <w:t>ọ</w:t>
-      </w:r>
-      <w:r>
-        <w:rPr>
-          <w:sz w:val="26"/>
-          <w:szCs w:val="26"/>
-          <w:lang w:val="vi-VN"/>
-        </w:rPr>
-        <w:t>ng Nghĩa</w:t>
-      </w:r>
-    </w:p>
-    <w:p>
-      <w:pPr>
-        <w:rPr>
-          <w:sz w:val="26"/>
-          <w:szCs w:val="26"/>
-          <w:lang w:val="vi-VN"/>
-        </w:rPr>
-      </w:pPr>
-      <w:r>
-        <w:rPr>
-          <w:sz w:val="26"/>
-          <w:szCs w:val="26"/>
-          <w:lang w:val="vi-VN"/>
-        </w:rPr>
-        <w:t>L</w:t>
-      </w:r>
-      <w:r>
-        <w:rPr>
-          <w:sz w:val="26"/>
-          <w:szCs w:val="26"/>
-          <w:lang w:val="vi-VN"/>
-        </w:rPr>
-        <w:t>ớ</w:t>
-      </w:r>
-      <w:r>
-        <w:rPr>
-          <w:sz w:val="26"/>
-          <w:szCs w:val="26"/>
-          <w:lang w:val="vi-VN"/>
-        </w:rPr>
-        <w:t>p : DA21TTC</w:t>
-      </w:r>
-    </w:p>
-    <w:p>
-      <w:pPr>
-        <w:rPr>
-          <w:bCs/>
-          <w:sz w:val="26"/>
-          <w:szCs w:val="26"/>
-          <w:lang w:val="vi-VN"/>
-        </w:rPr>
-      </w:pPr>
-      <w:r>
-        <w:rPr>
-          <w:sz w:val="26"/>
-          <w:szCs w:val="26"/>
-          <w:lang w:val="vi-VN"/>
-        </w:rPr>
-        <w:t>Tên đ</w:t>
-      </w:r>
-      <w:r>
-        <w:rPr>
-          <w:sz w:val="26"/>
-          <w:szCs w:val="26"/>
-          <w:lang w:val="vi-VN"/>
-        </w:rPr>
-        <w:t>ề</w:t>
-      </w:r>
-      <w:r>
-        <w:rPr>
-          <w:sz w:val="26"/>
-          <w:szCs w:val="26"/>
-          <w:lang w:val="vi-VN"/>
-        </w:rPr>
-        <w:t xml:space="preserve"> tài: </w:t>
-      </w:r>
-      <w:r>
-        <w:rPr>
-          <w:b/>
-          <w:sz w:val="26"/>
-          <w:szCs w:val="26"/>
-        </w:rPr>
-        <w:t xml:space="preserve"> </w:t>
-      </w:r>
-      <w:r>
-        <w:rPr>
-          <w:bCs/>
-          <w:sz w:val="26"/>
-          <w:szCs w:val="26"/>
-          <w:lang w:val="vi-VN"/>
-        </w:rPr>
-        <w:t>Xây d</w:t>
-      </w:r>
-      <w:r>
-        <w:rPr>
-          <w:bCs/>
-          <w:sz w:val="26"/>
-          <w:szCs w:val="26"/>
-          <w:lang w:val="vi-VN"/>
-        </w:rPr>
-        <w:t>ự</w:t>
-      </w:r>
-      <w:r>
-        <w:rPr>
-          <w:bCs/>
-          <w:sz w:val="26"/>
-          <w:szCs w:val="26"/>
-          <w:lang w:val="vi-VN"/>
-        </w:rPr>
-        <w:t>ng cơ s</w:t>
-      </w:r>
-      <w:r>
-        <w:rPr>
-          <w:bCs/>
-          <w:sz w:val="26"/>
-          <w:szCs w:val="26"/>
-          <w:lang w:val="vi-VN"/>
-        </w:rPr>
-        <w:t>ở</w:t>
-      </w:r>
-      <w:r>
-        <w:rPr>
-          <w:bCs/>
-          <w:sz w:val="26"/>
-          <w:szCs w:val="26"/>
-          <w:lang w:val="vi-VN"/>
-        </w:rPr>
-        <w:t xml:space="preserve"> d</w:t>
-      </w:r>
-      <w:r>
-        <w:rPr>
-          <w:bCs/>
-          <w:sz w:val="26"/>
-          <w:szCs w:val="26"/>
-          <w:lang w:val="vi-VN"/>
-        </w:rPr>
-        <w:t>ữ</w:t>
-      </w:r>
-      <w:r>
-        <w:rPr>
-          <w:bCs/>
-          <w:sz w:val="26"/>
-          <w:szCs w:val="26"/>
-          <w:lang w:val="vi-VN"/>
-        </w:rPr>
-        <w:t xml:space="preserve"> li</w:t>
-      </w:r>
-      <w:r>
-        <w:rPr>
-          <w:bCs/>
-          <w:sz w:val="26"/>
-          <w:szCs w:val="26"/>
-          <w:lang w:val="vi-VN"/>
-        </w:rPr>
-        <w:t>ệ</w:t>
-      </w:r>
-      <w:r>
-        <w:rPr>
-          <w:bCs/>
-          <w:sz w:val="26"/>
-          <w:szCs w:val="26"/>
-          <w:lang w:val="vi-VN"/>
-        </w:rPr>
-        <w:t>u v</w:t>
-      </w:r>
-      <w:r>
-        <w:rPr>
-          <w:bCs/>
-          <w:sz w:val="26"/>
-          <w:szCs w:val="26"/>
-          <w:lang w:val="vi-VN"/>
-        </w:rPr>
-        <w:t>ề</w:t>
-      </w:r>
-      <w:r>
-        <w:rPr>
-          <w:bCs/>
-          <w:sz w:val="26"/>
-          <w:szCs w:val="26"/>
-          <w:lang w:val="vi-VN"/>
-        </w:rPr>
-        <w:t xml:space="preserve"> công tác qu</w:t>
-      </w:r>
-      <w:r>
-        <w:rPr>
-          <w:bCs/>
-          <w:sz w:val="26"/>
-          <w:szCs w:val="26"/>
-          <w:lang w:val="vi-VN"/>
-        </w:rPr>
-        <w:t>ả</w:t>
-      </w:r>
-      <w:r>
-        <w:rPr>
-          <w:bCs/>
-          <w:sz w:val="26"/>
-          <w:szCs w:val="26"/>
-          <w:lang w:val="vi-VN"/>
-        </w:rPr>
-        <w:t>n lý công đoàn viên c</w:t>
-      </w:r>
-      <w:r>
-        <w:rPr>
-          <w:bCs/>
-          <w:sz w:val="26"/>
-          <w:szCs w:val="26"/>
-          <w:lang w:val="vi-VN"/>
-        </w:rPr>
-        <w:t>ủ</w:t>
-      </w:r>
-      <w:r>
-        <w:rPr>
-          <w:bCs/>
-          <w:sz w:val="26"/>
-          <w:szCs w:val="26"/>
-          <w:lang w:val="vi-VN"/>
-        </w:rPr>
-        <w:t>a Trư</w:t>
-      </w:r>
-      <w:r>
-        <w:rPr>
-          <w:bCs/>
-          <w:sz w:val="26"/>
-          <w:szCs w:val="26"/>
-          <w:lang w:val="vi-VN"/>
-        </w:rPr>
-        <w:t>ờ</w:t>
-      </w:r>
-      <w:r>
-        <w:rPr>
-          <w:bCs/>
-          <w:sz w:val="26"/>
-          <w:szCs w:val="26"/>
-          <w:lang w:val="vi-VN"/>
-        </w:rPr>
-        <w:t>ng Đ</w:t>
-      </w:r>
-      <w:r>
-        <w:rPr>
-          <w:bCs/>
-          <w:sz w:val="26"/>
-          <w:szCs w:val="26"/>
-          <w:lang w:val="vi-VN"/>
-        </w:rPr>
-        <w:t>ạ</w:t>
-      </w:r>
-      <w:r>
-        <w:rPr>
-          <w:bCs/>
-          <w:sz w:val="26"/>
-          <w:szCs w:val="26"/>
-          <w:lang w:val="vi-VN"/>
-        </w:rPr>
-        <w:t>i h</w:t>
-      </w:r>
-      <w:r>
-        <w:rPr>
-          <w:bCs/>
-          <w:sz w:val="26"/>
-          <w:szCs w:val="26"/>
-          <w:lang w:val="vi-VN"/>
-        </w:rPr>
-        <w:t>ọ</w:t>
-      </w:r>
-      <w:r>
-        <w:rPr>
-          <w:bCs/>
-          <w:sz w:val="26"/>
-          <w:szCs w:val="26"/>
-          <w:lang w:val="vi-VN"/>
-        </w:rPr>
-        <w:t>c Trà Vinh</w:t>
-      </w:r>
-    </w:p>
-    <w:p>
-      <w:pPr>
-        <w:rPr>
-          <w:bCs/>
-          <w:sz w:val="26"/>
-          <w:szCs w:val="26"/>
-          <w:lang w:val="vi-VN"/>
-        </w:rPr>
-      </w:pPr>
-    </w:p>
-    <w:p>
-      <w:pPr>
-        <w:rPr>
-          <w:bCs/>
-          <w:sz w:val="26"/>
-          <w:szCs w:val="26"/>
-          <w:lang w:val="vi-VN"/>
-        </w:rPr>
-      </w:pPr>
-      <w:r>
-        <w:rPr>
-          <w:bCs/>
-          <w:sz w:val="26"/>
-          <w:szCs w:val="26"/>
-          <w:lang w:val="vi-VN"/>
-        </w:rPr>
-        <w:t>N</w:t>
-      </w:r>
-      <w:r>
-        <w:rPr>
-          <w:bCs/>
-          <w:sz w:val="26"/>
-          <w:szCs w:val="26"/>
-          <w:lang w:val="vi-VN"/>
-        </w:rPr>
-        <w:t>ộ</w:t>
-      </w:r>
-      <w:r>
-        <w:rPr>
-          <w:bCs/>
-          <w:sz w:val="26"/>
-          <w:szCs w:val="26"/>
-          <w:lang w:val="vi-VN"/>
-        </w:rPr>
-        <w:t>i dung công vi</w:t>
-      </w:r>
-      <w:r>
-        <w:rPr>
-          <w:bCs/>
-          <w:sz w:val="26"/>
-          <w:szCs w:val="26"/>
-          <w:lang w:val="vi-VN"/>
-        </w:rPr>
-        <w:t>ệ</w:t>
-      </w:r>
-      <w:r>
-        <w:rPr>
-          <w:bCs/>
-          <w:sz w:val="26"/>
-          <w:szCs w:val="26"/>
-          <w:lang w:val="vi-VN"/>
-        </w:rPr>
-        <w:t>c đã th</w:t>
-      </w:r>
-      <w:r>
-        <w:rPr>
-          <w:bCs/>
-          <w:sz w:val="26"/>
-          <w:szCs w:val="26"/>
-          <w:lang w:val="vi-VN"/>
-        </w:rPr>
-        <w:t>ự</w:t>
-      </w:r>
-      <w:r>
-        <w:rPr>
-          <w:bCs/>
-          <w:sz w:val="26"/>
-          <w:szCs w:val="26"/>
-          <w:lang w:val="vi-VN"/>
-        </w:rPr>
-        <w:t>c hi</w:t>
-      </w:r>
-      <w:r>
-        <w:rPr>
-          <w:bCs/>
-          <w:sz w:val="26"/>
-          <w:szCs w:val="26"/>
-          <w:lang w:val="vi-VN"/>
-        </w:rPr>
-        <w:t>ệ</w:t>
-      </w:r>
-      <w:r>
-        <w:rPr>
-          <w:bCs/>
-          <w:sz w:val="26"/>
-          <w:szCs w:val="26"/>
-          <w:lang w:val="vi-VN"/>
-        </w:rPr>
-        <w:t>n:</w:t>
-      </w:r>
-    </w:p>
-    <w:p>
-      <w:pPr>
-        <w:rPr>
-          <w:bCs/>
-          <w:sz w:val="26"/>
-          <w:szCs w:val="26"/>
-          <w:lang w:val="vi-VN"/>
-        </w:rPr>
-      </w:pPr>
-      <w:r>
-        <w:rPr>
-          <w:bCs/>
-          <w:sz w:val="26"/>
-          <w:szCs w:val="26"/>
-          <w:lang w:val="vi-VN"/>
-        </w:rPr>
         <w:t>6/11 - 12/11</w:t>
       </w:r>
     </w:p>
@@ -709,16 +313,7 @@
           <w:szCs w:val="26"/>
           <w:lang w:bidi="ar"/>
         </w:rPr>
-        <w:t>PHP,</w:t>
-      </w:r>
-      <w:r>
-        <w:rPr>
-          <w:rFonts w:ascii="Times New Roman" w:eastAsia="Times New Roman" w:hAnsi="Times New Roman" w:cs="Times New Roman"/>
-          <w:sz w:val="26"/>
-          <w:szCs w:val="26"/>
-          <w:lang w:bidi="ar"/>
-        </w:rPr>
-        <w:t>…</w:t>
+        <w:t>PHP,…</w:t>
       </w:r>
       <w:proofErr w:type="gramEnd"/>
       <w:r>
@@ -846,16 +441,7 @@
           <w:szCs w:val="26"/>
           <w:lang w:bidi="ar"/>
         </w:rPr>
-        <w:t xml:space="preserve">  </w:t>
-      </w:r>
-      <w:r>
-        <w:rPr>
-          <w:rFonts w:ascii="Times New Roman" w:eastAsia="Times New Roman" w:hAnsi="Times New Roman" w:cs="Times New Roman"/>
-          <w:sz w:val="26"/>
-          <w:szCs w:val="26"/>
-          <w:lang w:bidi="ar"/>
-        </w:rPr>
-        <w:t xml:space="preserve">Bootstrap. </w:t>
+        <w:t xml:space="preserve">  Bootstrap. </w:t>
       </w:r>
     </w:p>
     <w:p>
@@ -906,16 +492,7 @@
           <w:szCs w:val="26"/>
           <w:lang w:eastAsia="en-US" w:bidi="ar"/>
         </w:rPr>
-        <w:t xml:space="preserve"> </w:t>
-      </w:r>
-      <w:r>
-        <w:rPr>
-          <w:rFonts w:ascii="Times New Roman" w:eastAsia="Times New Roman" w:hAnsi="Times New Roman" w:cs="Times New Roman"/>
-          <w:sz w:val="26"/>
-          <w:szCs w:val="26"/>
-          <w:lang w:eastAsia="en-US" w:bidi="ar"/>
-        </w:rPr>
-        <w:t>XAMPP server.</w:t>
+        <w:t xml:space="preserve"> XAMPP server.</w:t>
       </w:r>
     </w:p>
     <w:p>
@@ -1435,16 +1012,7 @@
           <w:szCs w:val="26"/>
           <w:lang w:val="vi-VN" w:eastAsia="en-US" w:bidi="ar"/>
         </w:rPr>
-        <w:t>4/12 -</w:t>
-      </w:r>
-      <w:r>
-        <w:rPr>
-          <w:rFonts w:ascii="Times New Roman" w:eastAsia="Times New Roman" w:hAnsi="Times New Roman" w:cs="Times New Roman"/>
-          <w:sz w:val="26"/>
-          <w:szCs w:val="26"/>
-          <w:lang w:val="vi-VN" w:eastAsia="en-US" w:bidi="ar"/>
-        </w:rPr>
-        <w:t xml:space="preserve"> 10/12</w:t>
+        <w:t>4/12 - 10/12</w:t>
       </w:r>
     </w:p>
     <w:p>
@@ -1773,16 +1341,7 @@
           <w:szCs w:val="26"/>
           <w:lang w:bidi="ar"/>
         </w:rPr>
-        <w:t>K</w:t>
-      </w:r>
-      <w:r>
-        <w:rPr>
-          <w:rFonts w:ascii="Times New Roman" w:eastAsia="Times New Roman" w:hAnsi="Times New Roman" w:cs="Times New Roman"/>
-          <w:sz w:val="26"/>
-          <w:szCs w:val="26"/>
-          <w:lang w:bidi="ar"/>
-        </w:rPr>
-        <w:t>ết</w:t>
+        <w:t>Kết</w:t>
       </w:r>
       <w:proofErr w:type="spellEnd"/>
       <w:r>
@@ -2248,6 +1807,100 @@
         </w:rPr>
         <w:t xml:space="preserve"> Hoàn thiện sản phẩm.</w:t>
       </w:r>
+    </w:p>
+    <w:p>
+      <w:pPr>
+        <w:spacing w:before="120" w:after="120" w:line="360" w:lineRule="auto"/>
+        <w:jc w:val="both"/>
+        <w:rPr>
+          <w:rFonts w:ascii="Times New Roman" w:eastAsia="Times New Roman" w:hAnsi="Times New Roman" w:cs="Times New Roman"/>
+          <w:sz w:val="26"/>
+          <w:szCs w:val="26"/>
+          <w:lang w:val="vi-VN" w:bidi="ar"/>
+        </w:rPr>
+      </w:pPr>
+      <w:r>
+        <w:rPr>
+          <w:rFonts w:ascii="Times New Roman" w:eastAsia="Times New Roman" w:hAnsi="Times New Roman" w:cs="Times New Roman"/>
+          <w:sz w:val="26"/>
+          <w:szCs w:val="26"/>
+          <w:lang w:val="vi-VN" w:bidi="ar"/>
+        </w:rPr>
+        <w:t>- Hoàn thiện quyển báo cáo</w:t>
+      </w:r>
+    </w:p>
+    <w:p>
+      <w:pPr>
+        <w:spacing w:before="120" w:after="120" w:line="360" w:lineRule="auto"/>
+        <w:jc w:val="both"/>
+        <w:rPr>
+          <w:rFonts w:ascii="Times New Roman" w:eastAsia="Times New Roman" w:hAnsi="Times New Roman" w:cs="Times New Roman"/>
+          <w:sz w:val="26"/>
+          <w:szCs w:val="26"/>
+          <w:lang w:bidi="ar"/>
+        </w:rPr>
+      </w:pPr>
+      <w:r>
+        <w:rPr>
+          <w:rFonts w:ascii="Times New Roman" w:eastAsia="Times New Roman" w:hAnsi="Times New Roman" w:cs="Times New Roman"/>
+          <w:sz w:val="26"/>
+          <w:szCs w:val="26"/>
+          <w:lang w:bidi="ar"/>
+        </w:rPr>
+        <w:t>25/12 – 31/12</w:t>
+      </w:r>
+    </w:p>
+    <w:p>
+      <w:pPr>
+        <w:spacing w:before="120" w:after="120" w:line="360" w:lineRule="auto"/>
+        <w:jc w:val="both"/>
+        <w:rPr>
+          <w:rFonts w:ascii="Times New Roman" w:eastAsia="Times New Roman" w:hAnsi="Times New Roman" w:cs="Times New Roman"/>
+          <w:sz w:val="26"/>
+          <w:szCs w:val="26"/>
+          <w:lang w:val="vi-VN" w:bidi="ar"/>
+        </w:rPr>
+      </w:pPr>
+      <w:r>
+        <w:rPr>
+          <w:rFonts w:ascii="Times New Roman" w:eastAsia="Times New Roman" w:hAnsi="Times New Roman" w:cs="Times New Roman"/>
+          <w:sz w:val="26"/>
+          <w:szCs w:val="26"/>
+          <w:lang w:val="vi-VN" w:bidi="ar"/>
+        </w:rPr>
+        <w:t>-</w:t>
+      </w:r>
+      <w:r>
+        <w:rPr>
+          <w:rFonts w:ascii="Times New Roman" w:eastAsia="Times New Roman" w:hAnsi="Times New Roman" w:cs="Times New Roman"/>
+          <w:sz w:val="26"/>
+          <w:szCs w:val="26"/>
+          <w:lang w:val="vi-VN" w:bidi="ar"/>
+        </w:rPr>
+        <w:t>Chỉnh sửa và hoàn thiện quyển báo cáo.</w:t>
+      </w:r>
+    </w:p>
+    <w:p>
+      <w:pPr>
+        <w:spacing w:before="120" w:after="120" w:line="360" w:lineRule="auto"/>
+        <w:jc w:val="both"/>
+        <w:rPr>
+          <w:rFonts w:ascii="Times New Roman" w:eastAsia="Times New Roman" w:hAnsi="Times New Roman" w:cs="Times New Roman"/>
+          <w:sz w:val="26"/>
+          <w:szCs w:val="26"/>
+          <w:lang w:val="vi-VN" w:bidi="ar"/>
+        </w:rPr>
+      </w:pPr>
+      <w:r>
+        <w:rPr>
+          <w:rFonts w:ascii="Times New Roman" w:eastAsia="Times New Roman" w:hAnsi="Times New Roman" w:cs="Times New Roman"/>
+          <w:sz w:val="26"/>
+          <w:szCs w:val="26"/>
+          <w:lang w:val="vi-VN" w:bidi="ar"/>
+        </w:rPr>
+        <w:lastRenderedPageBreak/>
+        <w:t>-Làm slide thuyết trình.</w:t>
+      </w:r>
       <w:bookmarkStart w:id="0" w:name="_GoBack"/>
       <w:bookmarkEnd w:id="0"/>
     </w:p>
@@ -2262,15 +1915,6 @@
           <w:lang w:val="vi-VN" w:bidi="ar"/>
         </w:rPr>
       </w:pPr>
-      <w:r>
-        <w:rPr>
-          <w:rFonts w:ascii="Times New Roman" w:eastAsia="Times New Roman" w:hAnsi="Times New Roman" w:cs="Times New Roman"/>
-          <w:sz w:val="26"/>
-          <w:szCs w:val="26"/>
-          <w:lang w:val="vi-VN" w:bidi="ar"/>
-        </w:rPr>
-        <w:t>- Hoàn thiện quyển báo cáo</w:t>
-      </w:r>
     </w:p>
     <w:p>
       <w:pPr>
@@ -2352,6 +1996,241 @@
     </w:sectPr>
   </w:body>
 </w:document>
+</file>
+
+<file path=word/numbering.xml><?xml version="1.0" encoding="utf-8"?>
+<w:numbering xmlns:wpc="http://schemas.microsoft.com/office/word/2010/wordprocessingCanvas" xmlns:cx="http://schemas.microsoft.com/office/drawing/2014/chartex" xmlns:mc="http://schemas.openxmlformats.org/markup-compatibility/2006" xmlns:o="urn:schemas-microsoft-com:office:office" xmlns:r="http://schemas.openxmlformats.org/officeDocument/2006/relationships" xmlns:m="http://schemas.openxmlformats.org/officeDocument/2006/math" xmlns:v="urn:schemas-microsoft-com:vml" xmlns:wp14="http://schemas.microsoft.com/office/word/2010/wordprocessingDrawing" xmlns:wp="http://schemas.openxmlformats.org/drawingml/2006/wordprocessingDrawing" xmlns:w10="urn:schemas-microsoft-com:office:word" xmlns:w="http://schemas.openxmlformats.org/wordprocessingml/2006/main" xmlns:w14="http://schemas.microsoft.com/office/word/2010/wordml" xmlns:w15="http://schemas.microsoft.com/office/word/2012/wordml" xmlns:w16se="http://schemas.microsoft.com/office/word/2015/wordml/symex" xmlns:wpg="http://schemas.microsoft.com/office/word/2010/wordprocessingGroup" xmlns:wpi="http://schemas.microsoft.com/office/word/2010/wordprocessingInk" xmlns:wne="http://schemas.microsoft.com/office/word/2006/wordml" xmlns:wps="http://schemas.microsoft.com/office/word/2010/wordprocessingShape" mc:Ignorable="w14 w15 w16se wp14">
+  <w:abstractNum w:abstractNumId="0" w15:restartNumberingAfterBreak="0">
+    <w:nsid w:val="378E765A"/>
+    <w:multiLevelType w:val="hybridMultilevel"/>
+    <w:tmpl w:val="D4B25DE0"/>
+    <w:lvl w:ilvl="0" w:tplc="5A32C18E">
+      <w:numFmt w:val="bullet"/>
+      <w:lvlText w:val="-"/>
+      <w:lvlJc w:val="left"/>
+      <w:pPr>
+        <w:ind w:left="720" w:hanging="360"/>
+      </w:pPr>
+      <w:rPr>
+        <w:rFonts w:ascii="Times New Roman" w:eastAsia="Times New Roman" w:hAnsi="Times New Roman" w:cs="Times New Roman" w:hint="default"/>
+      </w:rPr>
+    </w:lvl>
+    <w:lvl w:ilvl="1" w:tplc="04090003" w:tentative="1">
+      <w:start w:val="1"/>
+      <w:numFmt w:val="bullet"/>
+      <w:lvlText w:val="o"/>
+      <w:lvlJc w:val="left"/>
+      <w:pPr>
+        <w:ind w:left="1440" w:hanging="360"/>
+      </w:pPr>
+      <w:rPr>
+        <w:rFonts w:ascii="Courier New" w:hAnsi="Courier New" w:cs="Courier New" w:hint="default"/>
+      </w:rPr>
+    </w:lvl>
+    <w:lvl w:ilvl="2" w:tplc="04090005" w:tentative="1">
+      <w:start w:val="1"/>
+      <w:numFmt w:val="bullet"/>
+      <w:lvlText w:val=""/>
+      <w:lvlJc w:val="left"/>
+      <w:pPr>
+        <w:ind w:left="2160" w:hanging="360"/>
+      </w:pPr>
+      <w:rPr>
+        <w:rFonts w:ascii="Wingdings" w:hAnsi="Wingdings" w:hint="default"/>
+      </w:rPr>
+    </w:lvl>
+    <w:lvl w:ilvl="3" w:tplc="04090001" w:tentative="1">
+      <w:start w:val="1"/>
+      <w:numFmt w:val="bullet"/>
+      <w:lvlText w:val=""/>
+      <w:lvlJc w:val="left"/>
+      <w:pPr>
+        <w:ind w:left="2880" w:hanging="360"/>
+      </w:pPr>
+      <w:rPr>
+        <w:rFonts w:ascii="Symbol" w:hAnsi="Symbol" w:hint="default"/>
+      </w:rPr>
+    </w:lvl>
+    <w:lvl w:ilvl="4" w:tplc="04090003" w:tentative="1">
+      <w:start w:val="1"/>
+      <w:numFmt w:val="bullet"/>
+      <w:lvlText w:val="o"/>
+      <w:lvlJc w:val="left"/>
+      <w:pPr>
+        <w:ind w:left="3600" w:hanging="360"/>
+      </w:pPr>
+      <w:rPr>
+        <w:rFonts w:ascii="Courier New" w:hAnsi="Courier New" w:cs="Courier New" w:hint="default"/>
+      </w:rPr>
+    </w:lvl>
+    <w:lvl w:ilvl="5" w:tplc="04090005" w:tentative="1">
+      <w:start w:val="1"/>
+      <w:numFmt w:val="bullet"/>
+      <w:lvlText w:val=""/>
+      <w:lvlJc w:val="left"/>
+      <w:pPr>
+        <w:ind w:left="4320" w:hanging="360"/>
+      </w:pPr>
+      <w:rPr>
+        <w:rFonts w:ascii="Wingdings" w:hAnsi="Wingdings" w:hint="default"/>
+      </w:rPr>
+    </w:lvl>
+    <w:lvl w:ilvl="6" w:tplc="04090001" w:tentative="1">
+      <w:start w:val="1"/>
+      <w:numFmt w:val="bullet"/>
+      <w:lvlText w:val=""/>
+      <w:lvlJc w:val="left"/>
+      <w:pPr>
+        <w:ind w:left="5040" w:hanging="360"/>
+      </w:pPr>
+      <w:rPr>
+        <w:rFonts w:ascii="Symbol" w:hAnsi="Symbol" w:hint="default"/>
+      </w:rPr>
+    </w:lvl>
+    <w:lvl w:ilvl="7" w:tplc="04090003" w:tentative="1">
+      <w:start w:val="1"/>
+      <w:numFmt w:val="bullet"/>
+      <w:lvlText w:val="o"/>
+      <w:lvlJc w:val="left"/>
+      <w:pPr>
+        <w:ind w:left="5760" w:hanging="360"/>
+      </w:pPr>
+      <w:rPr>
+        <w:rFonts w:ascii="Courier New" w:hAnsi="Courier New" w:cs="Courier New" w:hint="default"/>
+      </w:rPr>
+    </w:lvl>
+    <w:lvl w:ilvl="8" w:tplc="04090005" w:tentative="1">
+      <w:start w:val="1"/>
+      <w:numFmt w:val="bullet"/>
+      <w:lvlText w:val=""/>
+      <w:lvlJc w:val="left"/>
+      <w:pPr>
+        <w:ind w:left="6480" w:hanging="360"/>
+      </w:pPr>
+      <w:rPr>
+        <w:rFonts w:ascii="Wingdings" w:hAnsi="Wingdings" w:hint="default"/>
+      </w:rPr>
+    </w:lvl>
+  </w:abstractNum>
+  <w:abstractNum w:abstractNumId="1" w15:restartNumberingAfterBreak="0">
+    <w:nsid w:val="79411290"/>
+    <w:multiLevelType w:val="hybridMultilevel"/>
+    <w:tmpl w:val="3F10A98C"/>
+    <w:lvl w:ilvl="0" w:tplc="D5328260">
+      <w:numFmt w:val="bullet"/>
+      <w:lvlText w:val="-"/>
+      <w:lvlJc w:val="left"/>
+      <w:pPr>
+        <w:ind w:left="720" w:hanging="360"/>
+      </w:pPr>
+      <w:rPr>
+        <w:rFonts w:ascii="Times New Roman" w:eastAsia="Times New Roman" w:hAnsi="Times New Roman" w:cs="Times New Roman" w:hint="default"/>
+      </w:rPr>
+    </w:lvl>
+    <w:lvl w:ilvl="1" w:tplc="04090003" w:tentative="1">
+      <w:start w:val="1"/>
+      <w:numFmt w:val="bullet"/>
+      <w:lvlText w:val="o"/>
+      <w:lvlJc w:val="left"/>
+      <w:pPr>
+        <w:ind w:left="1440" w:hanging="360"/>
+      </w:pPr>
+      <w:rPr>
+        <w:rFonts w:ascii="Courier New" w:hAnsi="Courier New" w:cs="Courier New" w:hint="default"/>
+      </w:rPr>
+    </w:lvl>
+    <w:lvl w:ilvl="2" w:tplc="04090005" w:tentative="1">
+      <w:start w:val="1"/>
+      <w:numFmt w:val="bullet"/>
+      <w:lvlText w:val=""/>
+      <w:lvlJc w:val="left"/>
+      <w:pPr>
+        <w:ind w:left="2160" w:hanging="360"/>
+      </w:pPr>
+      <w:rPr>
+        <w:rFonts w:ascii="Wingdings" w:hAnsi="Wingdings" w:hint="default"/>
+      </w:rPr>
+    </w:lvl>
+    <w:lvl w:ilvl="3" w:tplc="04090001" w:tentative="1">
+      <w:start w:val="1"/>
+      <w:numFmt w:val="bullet"/>
+      <w:lvlText w:val=""/>
+      <w:lvlJc w:val="left"/>
+      <w:pPr>
+        <w:ind w:left="2880" w:hanging="360"/>
+      </w:pPr>
+      <w:rPr>
+        <w:rFonts w:ascii="Symbol" w:hAnsi="Symbol" w:hint="default"/>
+      </w:rPr>
+    </w:lvl>
+    <w:lvl w:ilvl="4" w:tplc="04090003" w:tentative="1">
+      <w:start w:val="1"/>
+      <w:numFmt w:val="bullet"/>
+      <w:lvlText w:val="o"/>
+      <w:lvlJc w:val="left"/>
+      <w:pPr>
+        <w:ind w:left="3600" w:hanging="360"/>
+      </w:pPr>
+      <w:rPr>
+        <w:rFonts w:ascii="Courier New" w:hAnsi="Courier New" w:cs="Courier New" w:hint="default"/>
+      </w:rPr>
+    </w:lvl>
+    <w:lvl w:ilvl="5" w:tplc="04090005" w:tentative="1">
+      <w:start w:val="1"/>
+      <w:numFmt w:val="bullet"/>
+      <w:lvlText w:val=""/>
+      <w:lvlJc w:val="left"/>
+      <w:pPr>
+        <w:ind w:left="4320" w:hanging="360"/>
+      </w:pPr>
+      <w:rPr>
+        <w:rFonts w:ascii="Wingdings" w:hAnsi="Wingdings" w:hint="default"/>
+      </w:rPr>
+    </w:lvl>
+    <w:lvl w:ilvl="6" w:tplc="04090001" w:tentative="1">
+      <w:start w:val="1"/>
+      <w:numFmt w:val="bullet"/>
+      <w:lvlText w:val=""/>
+      <w:lvlJc w:val="left"/>
+      <w:pPr>
+        <w:ind w:left="5040" w:hanging="360"/>
+      </w:pPr>
+      <w:rPr>
+        <w:rFonts w:ascii="Symbol" w:hAnsi="Symbol" w:hint="default"/>
+      </w:rPr>
+    </w:lvl>
+    <w:lvl w:ilvl="7" w:tplc="04090003" w:tentative="1">
+      <w:start w:val="1"/>
+      <w:numFmt w:val="bullet"/>
+      <w:lvlText w:val="o"/>
+      <w:lvlJc w:val="left"/>
+      <w:pPr>
+        <w:ind w:left="5760" w:hanging="360"/>
+      </w:pPr>
+      <w:rPr>
+        <w:rFonts w:ascii="Courier New" w:hAnsi="Courier New" w:cs="Courier New" w:hint="default"/>
+      </w:rPr>
+    </w:lvl>
+    <w:lvl w:ilvl="8" w:tplc="04090005" w:tentative="1">
+      <w:start w:val="1"/>
+      <w:numFmt w:val="bullet"/>
+      <w:lvlText w:val=""/>
+      <w:lvlJc w:val="left"/>
+      <w:pPr>
+        <w:ind w:left="6480" w:hanging="360"/>
+      </w:pPr>
+      <w:rPr>
+        <w:rFonts w:ascii="Wingdings" w:hAnsi="Wingdings" w:hint="default"/>
+      </w:rPr>
+    </w:lvl>
+  </w:abstractNum>
+  <w:num w:numId="1">
+    <w:abstractNumId w:val="0"/>
+  </w:num>
+  <w:num w:numId="2">
+    <w:abstractNumId w:val="1"/>
+  </w:num>
+</w:numbering>
 </file>
 
 <file path=word/styles.xml><?xml version="1.0" encoding="utf-8"?>
@@ -2431,7 +2310,6 @@
     <w:lsdException w:name="Table Web 1" w:semiHidden="1" w:unhideWhenUsed="1"/>
     <w:lsdException w:name="Table Web 2" w:semiHidden="1" w:unhideWhenUsed="1"/>
     <w:lsdException w:name="Table Web 3" w:semiHidden="1" w:unhideWhenUsed="1"/>
-    <w:lsdException w:name="Table Grid" w:semiHidden="1" w:unhideWhenUsed="1"/>
     <w:lsdException w:name="Table Theme" w:semiHidden="1" w:unhideWhenUsed="1"/>
     <w:lsdException w:name="Placeholder Text" w:semiHidden="1" w:uiPriority="99"/>
     <w:lsdException w:name="No Spacing" w:uiPriority="99"/>
@@ -2683,6 +2561,16 @@
     <w:uiPriority w:val="99"/>
     <w:semiHidden/>
     <w:unhideWhenUsed/>
+  </w:style>
+  <w:style w:type="paragraph" w:styleId="ListParagraph">
+    <w:name w:val="List Paragraph"/>
+    <w:basedOn w:val="Normal"/>
+    <w:uiPriority w:val="99"/>
+    <w:rsid w:val="00B857DF"/>
+    <w:pPr>
+      <w:ind w:left="720"/>
+      <w:contextualSpacing/>
+    </w:pPr>
   </w:style>
 </w:styles>
 </file>

</xml_diff>